<commit_message>
Adiconei nosso nomes ao Manual
</commit_message>
<xml_diff>
--- a/Manual do programa.docx
+++ b/Manual do programa.docx
@@ -25,85 +25,116 @@
     <w:p>
       <w:pPr>
         <w:rPr>
-          <w:sz w:val="24"/>
-        </w:rPr>
-      </w:pPr>
-      <w:r>
-        <w:rPr>
-          <w:sz w:val="24"/>
-        </w:rPr>
-        <w:t xml:space="preserve">Bem-vindo ao nosso programa. Esse é um programa que lhe permite realizar </w:t>
-      </w:r>
-      <w:r>
-        <w:rPr>
-          <w:sz w:val="24"/>
-        </w:rPr>
-        <w:t>o controle de sua alimentação durante o</w:t>
-      </w:r>
-      <w:r>
-        <w:rPr>
-          <w:sz w:val="24"/>
-        </w:rPr>
-        <w:t xml:space="preserve"> dia. Em seguida est</w:t>
-      </w:r>
-      <w:r>
-        <w:rPr>
-          <w:sz w:val="24"/>
-        </w:rPr>
-        <w:t>arão os passos que lhe auxiliará</w:t>
-      </w:r>
-      <w:r>
-        <w:rPr>
-          <w:sz w:val="24"/>
-        </w:rPr>
-        <w:t xml:space="preserve"> a utilizá-lo.</w:t>
-      </w:r>
-    </w:p>
-    <w:p>
-      <w:pPr>
-        <w:rPr>
-          <w:sz w:val="24"/>
-        </w:rPr>
-      </w:pPr>
-      <w:r>
-        <w:rPr>
-          <w:sz w:val="24"/>
-        </w:rPr>
-        <w:t xml:space="preserve">1 – O primeiro passo é indicar qual é o objetivo que você deseja atingir, sendo eles emagrecimento ou </w:t>
-      </w:r>
-      <w:r>
-        <w:rPr>
-          <w:sz w:val="24"/>
-        </w:rPr>
-        <w:t xml:space="preserve">o </w:t>
-      </w:r>
-      <w:r>
-        <w:rPr>
-          <w:sz w:val="24"/>
-        </w:rPr>
-        <w:t>ganho de massa.</w:t>
-      </w:r>
-    </w:p>
-    <w:p>
-      <w:pPr>
-        <w:rPr>
-          <w:sz w:val="24"/>
-        </w:rPr>
-      </w:pPr>
-      <w:r>
-        <w:rPr>
-          <w:sz w:val="24"/>
-        </w:rPr>
-        <w:t>2 – Uma vez que o objetivo foi definido, você será encaminhado para a próxima página. Nessa página você preen</w:t>
-      </w:r>
-      <w:r>
-        <w:rPr>
-          <w:sz w:val="24"/>
-        </w:rPr>
-        <w:t>cherá uma espécie de formulário</w:t>
+          <w:b/>
+          <w:sz w:val="24"/>
+        </w:rPr>
+      </w:pPr>
+      <w:r>
+        <w:rPr>
+          <w:b/>
+          <w:sz w:val="24"/>
+        </w:rPr>
+        <w:t xml:space="preserve">Alunos: Felipe Giorgi, Henrique </w:t>
+      </w:r>
+      <w:proofErr w:type="spellStart"/>
+      <w:r>
+        <w:rPr>
+          <w:b/>
+          <w:sz w:val="24"/>
+        </w:rPr>
+        <w:t>Tortorella</w:t>
+      </w:r>
+      <w:proofErr w:type="spellEnd"/>
+      <w:r>
+        <w:rPr>
+          <w:b/>
+          <w:sz w:val="24"/>
+        </w:rPr>
+        <w:t xml:space="preserve"> e Yago Labate</w:t>
       </w:r>
       <w:bookmarkStart w:id="0" w:name="_GoBack"/>
       <w:bookmarkEnd w:id="0"/>
+    </w:p>
+    <w:p>
+      <w:pPr>
+        <w:rPr>
+          <w:sz w:val="24"/>
+        </w:rPr>
+      </w:pPr>
+      <w:r>
+        <w:rPr>
+          <w:sz w:val="24"/>
+        </w:rPr>
+        <w:t xml:space="preserve">Bem-vindo ao nosso programa. Esse é um programa que lhe permite realizar </w:t>
+      </w:r>
+      <w:r>
+        <w:rPr>
+          <w:sz w:val="24"/>
+        </w:rPr>
+        <w:t>o controle de sua alimentação durante o</w:t>
+      </w:r>
+      <w:r>
+        <w:rPr>
+          <w:sz w:val="24"/>
+        </w:rPr>
+        <w:t xml:space="preserve"> dia. Em seguida est</w:t>
+      </w:r>
+      <w:r>
+        <w:rPr>
+          <w:sz w:val="24"/>
+        </w:rPr>
+        <w:t>arão os passos que lhe auxiliará</w:t>
+      </w:r>
+      <w:r>
+        <w:rPr>
+          <w:sz w:val="24"/>
+        </w:rPr>
+        <w:t xml:space="preserve"> a utilizá-lo.</w:t>
+      </w:r>
+    </w:p>
+    <w:p>
+      <w:pPr>
+        <w:rPr>
+          <w:sz w:val="24"/>
+        </w:rPr>
+      </w:pPr>
+      <w:r>
+        <w:rPr>
+          <w:sz w:val="24"/>
+        </w:rPr>
+        <w:t xml:space="preserve">1 – O primeiro passo é indicar qual é o objetivo que você deseja atingir, sendo eles emagrecimento ou </w:t>
+      </w:r>
+      <w:r>
+        <w:rPr>
+          <w:sz w:val="24"/>
+        </w:rPr>
+        <w:t xml:space="preserve">o </w:t>
+      </w:r>
+      <w:r>
+        <w:rPr>
+          <w:sz w:val="24"/>
+        </w:rPr>
+        <w:t>ganho de massa.</w:t>
+      </w:r>
+    </w:p>
+    <w:p>
+      <w:pPr>
+        <w:rPr>
+          <w:sz w:val="24"/>
+        </w:rPr>
+      </w:pPr>
+      <w:r>
+        <w:rPr>
+          <w:sz w:val="24"/>
+        </w:rPr>
+        <w:t>2 – Uma vez que o objetivo foi definido, você será encaminhado para a próxima página. Nessa página você preen</w:t>
+      </w:r>
+      <w:r>
+        <w:rPr>
+          <w:sz w:val="24"/>
+        </w:rPr>
+        <w:t>cherá uma espécie de formulário</w:t>
+      </w:r>
       <w:r>
         <w:rPr>
           <w:sz w:val="24"/>
@@ -1080,6 +1111,36 @@
       <w:contextualSpacing/>
     </w:pPr>
   </w:style>
+  <w:style w:type="paragraph" w:styleId="Textodebalo">
+    <w:name w:val="Balloon Text"/>
+    <w:basedOn w:val="Normal"/>
+    <w:link w:val="TextodebaloChar"/>
+    <w:uiPriority w:val="99"/>
+    <w:semiHidden/>
+    <w:unhideWhenUsed/>
+    <w:rsid w:val="00D93141"/>
+    <w:pPr>
+      <w:spacing w:after="0" w:line="240" w:lineRule="auto"/>
+    </w:pPr>
+    <w:rPr>
+      <w:rFonts w:ascii="Segoe UI" w:hAnsi="Segoe UI" w:cs="Segoe UI"/>
+      <w:sz w:val="18"/>
+      <w:szCs w:val="18"/>
+    </w:rPr>
+  </w:style>
+  <w:style w:type="character" w:customStyle="1" w:styleId="TextodebaloChar">
+    <w:name w:val="Texto de balão Char"/>
+    <w:basedOn w:val="Fontepargpadro"/>
+    <w:link w:val="Textodebalo"/>
+    <w:uiPriority w:val="99"/>
+    <w:semiHidden/>
+    <w:rsid w:val="00D93141"/>
+    <w:rPr>
+      <w:rFonts w:ascii="Segoe UI" w:hAnsi="Segoe UI" w:cs="Segoe UI"/>
+      <w:sz w:val="18"/>
+      <w:szCs w:val="18"/>
+    </w:rPr>
+  </w:style>
 </w:styles>
 </file>
 

</xml_diff>

<commit_message>
Adicionei uma quarta frame e atualizei o manual
</commit_message>
<xml_diff>
--- a/Manual do programa.docx
+++ b/Manual do programa.docx
@@ -52,8 +52,6 @@
         </w:rPr>
         <w:t xml:space="preserve"> e Yago Labate</w:t>
       </w:r>
-      <w:bookmarkStart w:id="0" w:name="_GoBack"/>
-      <w:bookmarkEnd w:id="0"/>
     </w:p>
     <w:p>
       <w:pPr>
@@ -518,7 +516,13 @@
           <w:sz w:val="24"/>
         </w:rPr>
         <w:lastRenderedPageBreak/>
-        <w:t>4 – Ao terminar o dia, o botão “Finalizar dia” deve ser clicado. Ele fará com que o programa feche e todas as suas informações serão apagadas.</w:t>
+        <w:t xml:space="preserve">4 – Ao terminar o dia, o botão “Finalizar dia” deve ser clicado. </w:t>
+      </w:r>
+      <w:r>
+        <w:rPr>
+          <w:sz w:val="24"/>
+        </w:rPr>
+        <w:t>Ele lhe direcionar à última página do programa. Nela lhe é dado a opção de sair do programa e de começar um novo dia. Caso seja pressionado o botão “Novo dia”, você será redirecionado novamente a página 3, na qual tudo o que foi consumido foi zerado, o que lhe permitirá adicionar os alimentos do próximo dia. Se o botão “Sair” for pressionado, o programa fechará e tudo será apagado.</w:t>
       </w:r>
     </w:p>
     <w:p>
@@ -533,6 +537,8 @@
         </w:rPr>
         <w:t>Obrigado por utilizar o nosso programa! Esperamos que tenha gostado.</w:t>
       </w:r>
+      <w:bookmarkStart w:id="0" w:name="_GoBack"/>
+      <w:bookmarkEnd w:id="0"/>
     </w:p>
     <w:p>
       <w:pPr>

</xml_diff>